<commit_message>
Improve main code & template
</commit_message>
<xml_diff>
--- a/Python.docx
+++ b/Python.docx
@@ -7,24 +7,87 @@
         <w:spacing w:after="0" w:line="240" w:lineRule="auto"/>
         <w:jc w:val="center"/>
       </w:pPr>
+    </w:p>
+    <w:p>
+      <w:pPr>
+        <w:spacing w:after="0" w:line="240" w:lineRule="auto"/>
+        <w:jc w:val="center"/>
+      </w:pPr>
+    </w:p>
+    <w:p>
+      <w:pPr>
+        <w:spacing w:after="0" w:line="240" w:lineRule="auto"/>
+        <w:jc w:val="center"/>
+      </w:pPr>
+    </w:p>
+    <w:p>
+      <w:pPr>
+        <w:spacing w:after="0" w:line="240" w:lineRule="auto"/>
+        <w:jc w:val="center"/>
+      </w:pPr>
+    </w:p>
+    <w:p>
+      <w:pPr>
+        <w:spacing w:after="0" w:line="240" w:lineRule="auto"/>
+        <w:jc w:val="center"/>
+      </w:pPr>
+    </w:p>
+    <w:p>
+      <w:pPr>
+        <w:spacing w:after="0" w:line="240" w:lineRule="auto"/>
+        <w:jc w:val="center"/>
+      </w:pPr>
+    </w:p>
+    <w:p>
+      <w:pPr>
+        <w:spacing w:after="0" w:line="240" w:lineRule="auto"/>
+        <w:jc w:val="center"/>
+      </w:pPr>
+    </w:p>
+    <w:p>
+      <w:pPr>
+        <w:spacing w:after="0" w:line="240" w:lineRule="auto"/>
+        <w:jc w:val="center"/>
+      </w:pPr>
+    </w:p>
+    <w:p>
+      <w:pPr>
+        <w:spacing w:after="0" w:line="240" w:lineRule="auto"/>
+        <w:jc w:val="center"/>
+        <w:rPr>
+          <w:rFonts w:ascii="Brush Script Std" w:hAnsi="Brush Script Std"/>
+          <w:sz w:val="52"/>
+          <w:szCs w:val="52"/>
+        </w:rPr>
+      </w:pPr>
+    </w:p>
+    <w:p>
+      <w:pPr>
+        <w:spacing w:after="0" w:line="240" w:lineRule="auto"/>
+        <w:jc w:val="center"/>
+        <w:rPr>
+          <w:rFonts w:ascii="Brush Script Std" w:hAnsi="Brush Script Std"/>
+          <w:sz w:val="18"/>
+          <w:szCs w:val="18"/>
+        </w:rPr>
+      </w:pPr>
       <w:r>
         <w:rPr>
-          <w:rFonts w:ascii="Brush Script Std" w:hAnsi="Brush Script Std"/>
           <w:noProof/>
         </w:rPr>
         <w:drawing>
-          <wp:anchor distT="0" distB="0" distL="114300" distR="114300" simplePos="0" relativeHeight="251658240" behindDoc="1" locked="0" layoutInCell="1" allowOverlap="1" wp14:anchorId="56F0F94B" wp14:editId="205BBF97">
+          <wp:anchor distT="0" distB="0" distL="114300" distR="114300" simplePos="0" relativeHeight="251661312" behindDoc="1" locked="0" layoutInCell="1" allowOverlap="1" wp14:anchorId="030E99F1" wp14:editId="556598A9">
             <wp:simplePos x="0" y="0"/>
             <wp:positionH relativeFrom="column">
-              <wp:posOffset>18950</wp:posOffset>
+              <wp:posOffset>0</wp:posOffset>
             </wp:positionH>
             <wp:positionV relativeFrom="paragraph">
-              <wp:posOffset>40005</wp:posOffset>
+              <wp:posOffset>-1748155</wp:posOffset>
             </wp:positionV>
             <wp:extent cx="10686415" cy="7560310"/>
             <wp:effectExtent l="0" t="0" r="635" b="2540"/>
             <wp:wrapNone/>
-            <wp:docPr id="1" name="Picture 1"/>
+            <wp:docPr id="4" name="Picture 4"/>
             <wp:cNvGraphicFramePr>
               <a:graphicFrameLocks xmlns:a="http://schemas.openxmlformats.org/drawingml/2006/main" noChangeAspect="1"/>
             </wp:cNvGraphicFramePr>
@@ -32,7 +95,7 @@
               <a:graphicData uri="http://schemas.openxmlformats.org/drawingml/2006/picture">
                 <pic:pic xmlns:pic="http://schemas.openxmlformats.org/drawingml/2006/picture">
                   <pic:nvPicPr>
-                    <pic:cNvPr id="0" name="Picture 1"/>
+                    <pic:cNvPr id="0" name="Picture 11"/>
                     <pic:cNvPicPr>
                       <a:picLocks noChangeAspect="1" noChangeArrowheads="1"/>
                     </pic:cNvPicPr>
@@ -80,59 +143,6 @@
       <w:pPr>
         <w:spacing w:after="0" w:line="240" w:lineRule="auto"/>
         <w:jc w:val="center"/>
-      </w:pPr>
-    </w:p>
-    <w:p>
-      <w:pPr>
-        <w:spacing w:after="0" w:line="240" w:lineRule="auto"/>
-        <w:jc w:val="center"/>
-      </w:pPr>
-    </w:p>
-    <w:p>
-      <w:pPr>
-        <w:spacing w:after="0" w:line="240" w:lineRule="auto"/>
-        <w:jc w:val="center"/>
-      </w:pPr>
-    </w:p>
-    <w:p>
-      <w:pPr>
-        <w:spacing w:after="0" w:line="240" w:lineRule="auto"/>
-        <w:jc w:val="center"/>
-      </w:pPr>
-    </w:p>
-    <w:p>
-      <w:pPr>
-        <w:spacing w:after="0" w:line="240" w:lineRule="auto"/>
-        <w:jc w:val="center"/>
-      </w:pPr>
-    </w:p>
-    <w:p>
-      <w:pPr>
-        <w:spacing w:after="0" w:line="240" w:lineRule="auto"/>
-        <w:jc w:val="center"/>
-      </w:pPr>
-    </w:p>
-    <w:p>
-      <w:pPr>
-        <w:spacing w:after="0" w:line="240" w:lineRule="auto"/>
-        <w:jc w:val="center"/>
-      </w:pPr>
-    </w:p>
-    <w:p>
-      <w:pPr>
-        <w:spacing w:after="0" w:line="240" w:lineRule="auto"/>
-        <w:jc w:val="center"/>
-        <w:rPr>
-          <w:rFonts w:ascii="Brush Script Std" w:hAnsi="Brush Script Std"/>
-          <w:sz w:val="52"/>
-          <w:szCs w:val="52"/>
-        </w:rPr>
-      </w:pPr>
-    </w:p>
-    <w:p>
-      <w:pPr>
-        <w:spacing w:after="0" w:line="240" w:lineRule="auto"/>
-        <w:jc w:val="center"/>
         <w:rPr>
           <w:rFonts w:ascii="Brush Script Std" w:hAnsi="Brush Script Std"/>
           <w:sz w:val="18"/>
@@ -161,17 +171,172 @@
           <w:szCs w:val="18"/>
         </w:rPr>
       </w:pPr>
-    </w:p>
-    <w:p>
-      <w:pPr>
-        <w:spacing w:after="0" w:line="240" w:lineRule="auto"/>
-        <w:jc w:val="center"/>
-        <w:rPr>
-          <w:rFonts w:ascii="Brush Script Std" w:hAnsi="Brush Script Std"/>
-          <w:sz w:val="18"/>
-          <w:szCs w:val="18"/>
-        </w:rPr>
-      </w:pPr>
+      <w:r>
+        <w:rPr>
+          <w:rFonts w:ascii="Arial" w:hAnsi="Arial" w:cs="Arial"/>
+          <w:noProof/>
+          <w:sz w:val="20"/>
+          <w:szCs w:val="20"/>
+        </w:rPr>
+        <mc:AlternateContent>
+          <mc:Choice Requires="wps">
+            <w:drawing>
+              <wp:anchor distT="45720" distB="45720" distL="114300" distR="114300" simplePos="0" relativeHeight="251667456" behindDoc="0" locked="0" layoutInCell="1" allowOverlap="1" wp14:anchorId="3520E053" wp14:editId="1F7C4898">
+                <wp:simplePos x="0" y="0"/>
+                <wp:positionH relativeFrom="column">
+                  <wp:posOffset>2328545</wp:posOffset>
+                </wp:positionH>
+                <wp:positionV relativeFrom="paragraph">
+                  <wp:posOffset>84555</wp:posOffset>
+                </wp:positionV>
+                <wp:extent cx="5900286" cy="1404620"/>
+                <wp:effectExtent l="0" t="0" r="0" b="0"/>
+                <wp:wrapNone/>
+                <wp:docPr id="1" name="Text Box 2"/>
+                <wp:cNvGraphicFramePr>
+                  <a:graphicFrameLocks xmlns:a="http://schemas.openxmlformats.org/drawingml/2006/main"/>
+                </wp:cNvGraphicFramePr>
+                <a:graphic xmlns:a="http://schemas.openxmlformats.org/drawingml/2006/main">
+                  <a:graphicData uri="http://schemas.microsoft.com/office/word/2010/wordprocessingShape">
+                    <wps:wsp>
+                      <wps:cNvSpPr txBox="1">
+                        <a:spLocks noChangeArrowheads="1"/>
+                      </wps:cNvSpPr>
+                      <wps:spPr bwMode="auto">
+                        <a:xfrm>
+                          <a:off x="0" y="0"/>
+                          <a:ext cx="5900286" cy="1404620"/>
+                        </a:xfrm>
+                        <a:prstGeom prst="rect">
+                          <a:avLst/>
+                        </a:prstGeom>
+                        <a:noFill/>
+                        <a:ln w="9525">
+                          <a:noFill/>
+                          <a:miter lim="800000"/>
+                          <a:headEnd/>
+                          <a:tailEnd/>
+                        </a:ln>
+                      </wps:spPr>
+                      <wps:txbx>
+                        <w:txbxContent>
+                          <w:p>
+                            <w:pPr>
+                              <w:jc w:val="center"/>
+                              <w:rPr>
+                                <w:rFonts w:ascii="Edwardian Script ITC" w:hAnsi="Edwardian Script ITC"/>
+                                <w:b/>
+                                <w:bCs/>
+                                <w:sz w:val="72"/>
+                                <w:szCs w:val="72"/>
+                              </w:rPr>
+                            </w:pPr>
+                            <w:r>
+                              <w:rPr>
+                                <w:rFonts w:ascii="Edwardian Script ITC" w:hAnsi="Edwardian Script ITC"/>
+                                <w:b/>
+                                <w:bCs/>
+                                <w:sz w:val="72"/>
+                                <w:szCs w:val="72"/>
+                              </w:rPr>
+                              <w:t xml:space="preserve">{{ </w:t>
+                            </w:r>
+                            <w:r>
+                              <w:rPr>
+                                <w:rFonts w:ascii="Edwardian Script ITC" w:hAnsi="Edwardian Script ITC"/>
+                                <w:b/>
+                                <w:bCs/>
+                                <w:sz w:val="72"/>
+                                <w:szCs w:val="72"/>
+                              </w:rPr>
+                              <w:t xml:space="preserve">nama </w:t>
+                            </w:r>
+                            <w:r>
+                              <w:rPr>
+                                <w:rFonts w:ascii="Edwardian Script ITC" w:hAnsi="Edwardian Script ITC"/>
+                                <w:b/>
+                                <w:bCs/>
+                                <w:sz w:val="72"/>
+                                <w:szCs w:val="72"/>
+                              </w:rPr>
+                              <w:t>}}</w:t>
+                            </w:r>
+                          </w:p>
+                        </w:txbxContent>
+                      </wps:txbx>
+                      <wps:bodyPr rot="0" vert="horz" wrap="square" lIns="91440" tIns="45720" rIns="91440" bIns="45720" anchor="t" anchorCtr="0">
+                        <a:spAutoFit/>
+                      </wps:bodyPr>
+                    </wps:wsp>
+                  </a:graphicData>
+                </a:graphic>
+                <wp14:sizeRelH relativeFrom="margin">
+                  <wp14:pctWidth>0</wp14:pctWidth>
+                </wp14:sizeRelH>
+                <wp14:sizeRelV relativeFrom="margin">
+                  <wp14:pctHeight>20000</wp14:pctHeight>
+                </wp14:sizeRelV>
+              </wp:anchor>
+            </w:drawing>
+          </mc:Choice>
+          <mc:Fallback>
+            <w:pict>
+              <v:shapetype w14:anchorId="3520E053" id="_x0000_t202" coordsize="21600,21600" o:spt="202" path="m,l,21600r21600,l21600,xe">
+                <v:stroke joinstyle="miter"/>
+                <v:path gradientshapeok="t" o:connecttype="rect"/>
+              </v:shapetype>
+              <v:shape id="Text Box 2" o:spid="_x0000_s1026" type="#_x0000_t202" style="position:absolute;left:0;text-align:left;margin-left:183.35pt;margin-top:6.65pt;width:464.6pt;height:110.6pt;z-index:251667456;visibility:visible;mso-wrap-style:square;mso-width-percent:0;mso-height-percent:200;mso-wrap-distance-left:9pt;mso-wrap-distance-top:3.6pt;mso-wrap-distance-right:9pt;mso-wrap-distance-bottom:3.6pt;mso-position-horizontal:absolute;mso-position-horizontal-relative:text;mso-position-vertical:absolute;mso-position-vertical-relative:text;mso-width-percent:0;mso-height-percent:200;mso-width-relative:margin;mso-height-relative:margin;v-text-anchor:top" o:gfxdata="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" filled="f" stroked="f">
+                <v:textbox style="mso-fit-shape-to-text:t">
+                  <w:txbxContent>
+                    <w:p>
+                      <w:pPr>
+                        <w:jc w:val="center"/>
+                        <w:rPr>
+                          <w:rFonts w:ascii="Edwardian Script ITC" w:hAnsi="Edwardian Script ITC"/>
+                          <w:b/>
+                          <w:bCs/>
+                          <w:sz w:val="72"/>
+                          <w:szCs w:val="72"/>
+                        </w:rPr>
+                      </w:pPr>
+                      <w:r>
+                        <w:rPr>
+                          <w:rFonts w:ascii="Edwardian Script ITC" w:hAnsi="Edwardian Script ITC"/>
+                          <w:b/>
+                          <w:bCs/>
+                          <w:sz w:val="72"/>
+                          <w:szCs w:val="72"/>
+                        </w:rPr>
+                        <w:t xml:space="preserve">{{ </w:t>
+                      </w:r>
+                      <w:r>
+                        <w:rPr>
+                          <w:rFonts w:ascii="Edwardian Script ITC" w:hAnsi="Edwardian Script ITC"/>
+                          <w:b/>
+                          <w:bCs/>
+                          <w:sz w:val="72"/>
+                          <w:szCs w:val="72"/>
+                        </w:rPr>
+                        <w:t xml:space="preserve">nama </w:t>
+                      </w:r>
+                      <w:r>
+                        <w:rPr>
+                          <w:rFonts w:ascii="Edwardian Script ITC" w:hAnsi="Edwardian Script ITC"/>
+                          <w:b/>
+                          <w:bCs/>
+                          <w:sz w:val="72"/>
+                          <w:szCs w:val="72"/>
+                        </w:rPr>
+                        <w:t>}}</w:t>
+                      </w:r>
+                    </w:p>
+                  </w:txbxContent>
+                </v:textbox>
+              </v:shape>
+            </w:pict>
+          </mc:Fallback>
+        </mc:AlternateContent>
+      </w:r>
     </w:p>
     <w:p>
       <w:pPr>
@@ -187,105 +352,215 @@
       </w:pPr>
       <w:r>
         <w:rPr>
-          <w:rFonts w:ascii="Edwardian Script ITC" w:hAnsi="Edwardian Script ITC"/>
+          <w:rFonts w:ascii="Arial" w:hAnsi="Arial" w:cs="Arial"/>
+          <w:noProof/>
+          <w:sz w:val="20"/>
+          <w:szCs w:val="20"/>
+        </w:rPr>
+        <mc:AlternateContent>
+          <mc:Choice Requires="wps">
+            <w:drawing>
+              <wp:anchor distT="45720" distB="45720" distL="114300" distR="114300" simplePos="0" relativeHeight="251663360" behindDoc="0" locked="0" layoutInCell="1" allowOverlap="1" wp14:anchorId="40AABAF9" wp14:editId="7D945D6B">
+                <wp:simplePos x="0" y="0"/>
+                <wp:positionH relativeFrom="column">
+                  <wp:posOffset>3425190</wp:posOffset>
+                </wp:positionH>
+                <wp:positionV relativeFrom="paragraph">
+                  <wp:posOffset>431900</wp:posOffset>
+                </wp:positionV>
+                <wp:extent cx="3869356" cy="1404620"/>
+                <wp:effectExtent l="0" t="0" r="0" b="0"/>
+                <wp:wrapNone/>
+                <wp:docPr id="5" name="Text Box 2"/>
+                <wp:cNvGraphicFramePr>
+                  <a:graphicFrameLocks xmlns:a="http://schemas.openxmlformats.org/drawingml/2006/main"/>
+                </wp:cNvGraphicFramePr>
+                <a:graphic xmlns:a="http://schemas.openxmlformats.org/drawingml/2006/main">
+                  <a:graphicData uri="http://schemas.microsoft.com/office/word/2010/wordprocessingShape">
+                    <wps:wsp>
+                      <wps:cNvSpPr txBox="1">
+                        <a:spLocks noChangeArrowheads="1"/>
+                      </wps:cNvSpPr>
+                      <wps:spPr bwMode="auto">
+                        <a:xfrm>
+                          <a:off x="0" y="0"/>
+                          <a:ext cx="3869356" cy="1404620"/>
+                        </a:xfrm>
+                        <a:prstGeom prst="rect">
+                          <a:avLst/>
+                        </a:prstGeom>
+                        <a:noFill/>
+                        <a:ln w="9525">
+                          <a:noFill/>
+                          <a:miter lim="800000"/>
+                          <a:headEnd/>
+                          <a:tailEnd/>
+                        </a:ln>
+                      </wps:spPr>
+                      <wps:txbx>
+                        <w:txbxContent>
+                          <w:p>
+                            <w:pPr>
+                              <w:jc w:val="center"/>
+                              <w:rPr>
+                                <w:rFonts w:ascii="Book Antiqua" w:hAnsi="Book Antiqua"/>
+                                <w:sz w:val="28"/>
+                                <w:szCs w:val="28"/>
+                              </w:rPr>
+                            </w:pPr>
+                            <w:r>
+                              <w:rPr>
+                                <w:rFonts w:ascii="Book Antiqua" w:hAnsi="Book Antiqua"/>
+                                <w:sz w:val="28"/>
+                                <w:szCs w:val="28"/>
+                              </w:rPr>
+                              <w:t>{{ TT</w:t>
+                            </w:r>
+                            <w:r>
+                              <w:rPr>
+                                <w:rFonts w:ascii="Book Antiqua" w:hAnsi="Book Antiqua"/>
+                                <w:sz w:val="28"/>
+                                <w:szCs w:val="28"/>
+                              </w:rPr>
+                              <w:t>L</w:t>
+                            </w:r>
+                            <w:r>
+                              <w:rPr>
+                                <w:rFonts w:ascii="Book Antiqua" w:hAnsi="Book Antiqua"/>
+                                <w:sz w:val="28"/>
+                                <w:szCs w:val="28"/>
+                              </w:rPr>
+                              <w:t xml:space="preserve"> }}</w:t>
+                            </w:r>
+                          </w:p>
+                        </w:txbxContent>
+                      </wps:txbx>
+                      <wps:bodyPr rot="0" vert="horz" wrap="square" lIns="91440" tIns="45720" rIns="91440" bIns="45720" anchor="t" anchorCtr="0">
+                        <a:spAutoFit/>
+                      </wps:bodyPr>
+                    </wps:wsp>
+                  </a:graphicData>
+                </a:graphic>
+                <wp14:sizeRelH relativeFrom="margin">
+                  <wp14:pctWidth>0</wp14:pctWidth>
+                </wp14:sizeRelH>
+                <wp14:sizeRelV relativeFrom="margin">
+                  <wp14:pctHeight>20000</wp14:pctHeight>
+                </wp14:sizeRelV>
+              </wp:anchor>
+            </w:drawing>
+          </mc:Choice>
+          <mc:Fallback>
+            <w:pict>
+              <v:shape w14:anchorId="40AABAF9" id="_x0000_s1027" type="#_x0000_t202" style="position:absolute;left:0;text-align:left;margin-left:269.7pt;margin-top:34pt;width:304.65pt;height:110.6pt;z-index:251663360;visibility:visible;mso-wrap-style:square;mso-width-percent:0;mso-height-percent:200;mso-wrap-distance-left:9pt;mso-wrap-distance-top:3.6pt;mso-wrap-distance-right:9pt;mso-wrap-distance-bottom:3.6pt;mso-position-horizontal:absolute;mso-position-horizontal-relative:text;mso-position-vertical:absolute;mso-position-vertical-relative:text;mso-width-percent:0;mso-height-percent:200;mso-width-relative:margin;mso-height-relative:margin;v-text-anchor:top" o:gfxdata="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" filled="f" stroked="f">
+                <v:textbox style="mso-fit-shape-to-text:t">
+                  <w:txbxContent>
+                    <w:p>
+                      <w:pPr>
+                        <w:jc w:val="center"/>
+                        <w:rPr>
+                          <w:rFonts w:ascii="Book Antiqua" w:hAnsi="Book Antiqua"/>
+                          <w:sz w:val="28"/>
+                          <w:szCs w:val="28"/>
+                        </w:rPr>
+                      </w:pPr>
+                      <w:r>
+                        <w:rPr>
+                          <w:rFonts w:ascii="Book Antiqua" w:hAnsi="Book Antiqua"/>
+                          <w:sz w:val="28"/>
+                          <w:szCs w:val="28"/>
+                        </w:rPr>
+                        <w:t>{{ TT</w:t>
+                      </w:r>
+                      <w:r>
+                        <w:rPr>
+                          <w:rFonts w:ascii="Book Antiqua" w:hAnsi="Book Antiqua"/>
+                          <w:sz w:val="28"/>
+                          <w:szCs w:val="28"/>
+                        </w:rPr>
+                        <w:t>L</w:t>
+                      </w:r>
+                      <w:r>
+                        <w:rPr>
+                          <w:rFonts w:ascii="Book Antiqua" w:hAnsi="Book Antiqua"/>
+                          <w:sz w:val="28"/>
+                          <w:szCs w:val="28"/>
+                        </w:rPr>
+                        <w:t xml:space="preserve"> }}</w:t>
+                      </w:r>
+                    </w:p>
+                  </w:txbxContent>
+                </v:textbox>
+              </v:shape>
+            </w:pict>
+          </mc:Fallback>
+        </mc:AlternateContent>
+      </w:r>
+    </w:p>
+    <w:p>
+      <w:pPr>
+        <w:spacing w:after="0" w:line="240" w:lineRule="auto"/>
+        <w:jc w:val="center"/>
+        <w:rPr>
+          <w:rFonts w:ascii="Arial" w:hAnsi="Arial" w:cs="Arial"/>
+        </w:rPr>
+      </w:pPr>
+    </w:p>
+    <w:p>
+      <w:pPr>
+        <w:spacing w:after="0" w:line="240" w:lineRule="auto"/>
+        <w:jc w:val="center"/>
+        <w:rPr>
+          <w:rFonts w:ascii="Arial" w:hAnsi="Arial" w:cs="Arial"/>
+        </w:rPr>
+      </w:pPr>
+    </w:p>
+    <w:p>
+      <w:pPr>
+        <w:spacing w:after="0" w:line="240" w:lineRule="auto"/>
+        <w:jc w:val="center"/>
+        <w:rPr>
+          <w:rFonts w:ascii="Arial" w:hAnsi="Arial" w:cs="Arial"/>
+        </w:rPr>
+      </w:pPr>
+    </w:p>
+    <w:p>
+      <w:pPr>
+        <w:spacing w:after="0" w:line="240" w:lineRule="auto"/>
+        <w:jc w:val="center"/>
+        <w:rPr>
+          <w:rFonts w:ascii="Arial" w:hAnsi="Arial" w:cs="Arial"/>
+        </w:rPr>
+      </w:pPr>
+    </w:p>
+    <w:p>
+      <w:pPr>
+        <w:spacing w:after="0" w:line="240" w:lineRule="auto"/>
+        <w:jc w:val="center"/>
+        <w:rPr>
+          <w:rFonts w:ascii="Arial" w:hAnsi="Arial" w:cs="Arial"/>
+        </w:rPr>
+      </w:pPr>
+    </w:p>
+    <w:p>
+      <w:pPr>
+        <w:spacing w:after="0" w:line="240" w:lineRule="auto"/>
+        <w:jc w:val="center"/>
+        <w:rPr>
+          <w:rFonts w:ascii="Arial" w:hAnsi="Arial" w:cs="Arial"/>
+        </w:rPr>
+      </w:pPr>
+    </w:p>
+    <w:p>
+      <w:pPr>
+        <w:spacing w:after="0" w:line="240" w:lineRule="auto"/>
+        <w:jc w:val="center"/>
+        <w:rPr>
+          <w:rFonts w:ascii="Book Antiqua" w:hAnsi="Book Antiqua" w:cs="Arial"/>
           <w:b/>
           <w:bCs/>
-          <w:sz w:val="72"/>
-          <w:szCs w:val="72"/>
-        </w:rPr>
-        <w:t>{{</w:t>
-      </w:r>
-      <w:r>
-        <w:rPr>
-          <w:rFonts w:ascii="Edwardian Script ITC" w:hAnsi="Edwardian Script ITC"/>
-          <w:b/>
-          <w:bCs/>
-          <w:sz w:val="72"/>
-          <w:szCs w:val="72"/>
-        </w:rPr>
-        <w:t xml:space="preserve"> </w:t>
-      </w:r>
-      <w:r>
-        <w:rPr>
-          <w:rFonts w:ascii="Edwardian Script ITC" w:hAnsi="Edwardian Script ITC"/>
-          <w:b/>
-          <w:bCs/>
-          <w:sz w:val="72"/>
-          <w:szCs w:val="72"/>
-        </w:rPr>
-        <w:t>nama }}</w:t>
-      </w:r>
-    </w:p>
-    <w:p>
-      <w:pPr>
-        <w:spacing w:after="0" w:line="240" w:lineRule="auto"/>
-        <w:jc w:val="center"/>
-        <w:rPr>
-          <w:rFonts w:ascii="Book Antiqua" w:hAnsi="Book Antiqua" w:cs="Arial"/>
-          <w:sz w:val="28"/>
-          <w:szCs w:val="28"/>
-        </w:rPr>
-      </w:pPr>
-      <w:r>
-        <w:rPr>
-          <w:rFonts w:ascii="Book Antiqua" w:hAnsi="Book Antiqua" w:cs="Arial"/>
-          <w:sz w:val="28"/>
-          <w:szCs w:val="28"/>
-        </w:rPr>
-        <w:t>{{TTL }}</w:t>
-      </w:r>
-    </w:p>
-    <w:p>
-      <w:pPr>
-        <w:spacing w:after="0" w:line="240" w:lineRule="auto"/>
-        <w:jc w:val="center"/>
-        <w:rPr>
-          <w:rFonts w:ascii="Arial" w:hAnsi="Arial" w:cs="Arial"/>
-        </w:rPr>
-      </w:pPr>
-    </w:p>
-    <w:p>
-      <w:pPr>
-        <w:spacing w:after="0" w:line="240" w:lineRule="auto"/>
-        <w:jc w:val="center"/>
-        <w:rPr>
-          <w:rFonts w:ascii="Arial" w:hAnsi="Arial" w:cs="Arial"/>
-        </w:rPr>
-      </w:pPr>
-    </w:p>
-    <w:p>
-      <w:pPr>
-        <w:spacing w:after="0" w:line="240" w:lineRule="auto"/>
-        <w:jc w:val="center"/>
-        <w:rPr>
-          <w:rFonts w:ascii="Arial" w:hAnsi="Arial" w:cs="Arial"/>
-        </w:rPr>
-      </w:pPr>
-    </w:p>
-    <w:p>
-      <w:pPr>
-        <w:spacing w:after="0" w:line="240" w:lineRule="auto"/>
-        <w:jc w:val="center"/>
-        <w:rPr>
-          <w:rFonts w:ascii="Arial" w:hAnsi="Arial" w:cs="Arial"/>
-        </w:rPr>
-      </w:pPr>
-    </w:p>
-    <w:p>
-      <w:pPr>
-        <w:spacing w:after="0" w:line="240" w:lineRule="auto"/>
-        <w:jc w:val="center"/>
-        <w:rPr>
-          <w:rFonts w:ascii="Arial" w:hAnsi="Arial" w:cs="Arial"/>
-        </w:rPr>
-      </w:pPr>
-    </w:p>
-    <w:p>
-      <w:pPr>
-        <w:spacing w:after="0" w:line="240" w:lineRule="auto"/>
-        <w:jc w:val="center"/>
-        <w:rPr>
-          <w:rFonts w:ascii="Arial" w:hAnsi="Arial" w:cs="Arial"/>
+          <w:sz w:val="24"/>
+          <w:szCs w:val="24"/>
         </w:rPr>
       </w:pPr>
     </w:p>
@@ -359,6 +634,168 @@
         <w:spacing w:after="0" w:line="240" w:lineRule="auto"/>
         <w:jc w:val="center"/>
       </w:pPr>
+      <w:r>
+        <w:rPr>
+          <w:rFonts w:ascii="Arial" w:hAnsi="Arial" w:cs="Arial"/>
+          <w:noProof/>
+          <w:sz w:val="20"/>
+          <w:szCs w:val="20"/>
+        </w:rPr>
+        <mc:AlternateContent>
+          <mc:Choice Requires="wps">
+            <w:drawing>
+              <wp:anchor distT="45720" distB="45720" distL="114300" distR="114300" simplePos="0" relativeHeight="251665408" behindDoc="0" locked="0" layoutInCell="1" allowOverlap="1" wp14:anchorId="3C20679A" wp14:editId="1ED27309">
+                <wp:simplePos x="0" y="0"/>
+                <wp:positionH relativeFrom="column">
+                  <wp:posOffset>3292575</wp:posOffset>
+                </wp:positionH>
+                <wp:positionV relativeFrom="paragraph">
+                  <wp:posOffset>118110</wp:posOffset>
+                </wp:positionV>
+                <wp:extent cx="4129238" cy="1404620"/>
+                <wp:effectExtent l="0" t="0" r="0" b="5080"/>
+                <wp:wrapNone/>
+                <wp:docPr id="6" name="Text Box 2"/>
+                <wp:cNvGraphicFramePr>
+                  <a:graphicFrameLocks xmlns:a="http://schemas.openxmlformats.org/drawingml/2006/main"/>
+                </wp:cNvGraphicFramePr>
+                <a:graphic xmlns:a="http://schemas.openxmlformats.org/drawingml/2006/main">
+                  <a:graphicData uri="http://schemas.microsoft.com/office/word/2010/wordprocessingShape">
+                    <wps:wsp>
+                      <wps:cNvSpPr txBox="1">
+                        <a:spLocks noChangeArrowheads="1"/>
+                      </wps:cNvSpPr>
+                      <wps:spPr bwMode="auto">
+                        <a:xfrm>
+                          <a:off x="0" y="0"/>
+                          <a:ext cx="4129238" cy="1404620"/>
+                        </a:xfrm>
+                        <a:prstGeom prst="rect">
+                          <a:avLst/>
+                        </a:prstGeom>
+                        <a:noFill/>
+                        <a:ln w="9525">
+                          <a:noFill/>
+                          <a:miter lim="800000"/>
+                          <a:headEnd/>
+                          <a:tailEnd/>
+                        </a:ln>
+                      </wps:spPr>
+                      <wps:txbx>
+                        <w:txbxContent>
+                          <w:p>
+                            <w:pPr>
+                              <w:jc w:val="center"/>
+                              <w:rPr>
+                                <w:rFonts w:ascii="Book Antiqua" w:hAnsi="Book Antiqua"/>
+                                <w:b/>
+                                <w:bCs/>
+                                <w:sz w:val="28"/>
+                                <w:szCs w:val="28"/>
+                              </w:rPr>
+                            </w:pPr>
+                            <w:r>
+                              <w:rPr>
+                                <w:rFonts w:ascii="Book Antiqua" w:hAnsi="Book Antiqua"/>
+                                <w:b/>
+                                <w:bCs/>
+                                <w:sz w:val="28"/>
+                                <w:szCs w:val="28"/>
+                              </w:rPr>
+                              <w:t xml:space="preserve">{{ </w:t>
+                            </w:r>
+                            <w:r>
+                              <w:rPr>
+                                <w:rFonts w:ascii="Book Antiqua" w:hAnsi="Book Antiqua"/>
+                                <w:b/>
+                                <w:bCs/>
+                                <w:sz w:val="28"/>
+                                <w:szCs w:val="28"/>
+                              </w:rPr>
+                              <w:t>ecdis</w:t>
+                            </w:r>
+                            <w:r>
+                              <w:rPr>
+                                <w:rFonts w:ascii="Book Antiqua" w:hAnsi="Book Antiqua"/>
+                                <w:b/>
+                                <w:bCs/>
+                                <w:sz w:val="28"/>
+                                <w:szCs w:val="28"/>
+                              </w:rPr>
+                              <w:t xml:space="preserve"> }}</w:t>
+                            </w:r>
+                          </w:p>
+                        </w:txbxContent>
+                      </wps:txbx>
+                      <wps:bodyPr rot="0" vert="horz" wrap="square" lIns="91440" tIns="45720" rIns="91440" bIns="45720" anchor="t" anchorCtr="0">
+                        <a:spAutoFit/>
+                      </wps:bodyPr>
+                    </wps:wsp>
+                  </a:graphicData>
+                </a:graphic>
+                <wp14:sizeRelH relativeFrom="margin">
+                  <wp14:pctWidth>0</wp14:pctWidth>
+                </wp14:sizeRelH>
+                <wp14:sizeRelV relativeFrom="margin">
+                  <wp14:pctHeight>20000</wp14:pctHeight>
+                </wp14:sizeRelV>
+              </wp:anchor>
+            </w:drawing>
+          </mc:Choice>
+          <mc:Fallback>
+            <w:pict>
+              <v:shape w14:anchorId="3C20679A" id="_x0000_s1028" type="#_x0000_t202" style="position:absolute;left:0;text-align:left;margin-left:259.25pt;margin-top:9.3pt;width:325.15pt;height:110.6pt;z-index:251665408;visibility:visible;mso-wrap-style:square;mso-width-percent:0;mso-height-percent:200;mso-wrap-distance-left:9pt;mso-wrap-distance-top:3.6pt;mso-wrap-distance-right:9pt;mso-wrap-distance-bottom:3.6pt;mso-position-horizontal:absolute;mso-position-horizontal-relative:text;mso-position-vertical:absolute;mso-position-vertical-relative:text;mso-width-percent:0;mso-height-percent:200;mso-width-relative:margin;mso-height-relative:margin;v-text-anchor:top" o:gfxdata="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" filled="f" stroked="f">
+                <v:textbox style="mso-fit-shape-to-text:t">
+                  <w:txbxContent>
+                    <w:p>
+                      <w:pPr>
+                        <w:jc w:val="center"/>
+                        <w:rPr>
+                          <w:rFonts w:ascii="Book Antiqua" w:hAnsi="Book Antiqua"/>
+                          <w:b/>
+                          <w:bCs/>
+                          <w:sz w:val="28"/>
+                          <w:szCs w:val="28"/>
+                        </w:rPr>
+                      </w:pPr>
+                      <w:r>
+                        <w:rPr>
+                          <w:rFonts w:ascii="Book Antiqua" w:hAnsi="Book Antiqua"/>
+                          <w:b/>
+                          <w:bCs/>
+                          <w:sz w:val="28"/>
+                          <w:szCs w:val="28"/>
+                        </w:rPr>
+                        <w:t xml:space="preserve">{{ </w:t>
+                      </w:r>
+                      <w:r>
+                        <w:rPr>
+                          <w:rFonts w:ascii="Book Antiqua" w:hAnsi="Book Antiqua"/>
+                          <w:b/>
+                          <w:bCs/>
+                          <w:sz w:val="28"/>
+                          <w:szCs w:val="28"/>
+                        </w:rPr>
+                        <w:t>ecdis</w:t>
+                      </w:r>
+                      <w:r>
+                        <w:rPr>
+                          <w:rFonts w:ascii="Book Antiqua" w:hAnsi="Book Antiqua"/>
+                          <w:b/>
+                          <w:bCs/>
+                          <w:sz w:val="28"/>
+                          <w:szCs w:val="28"/>
+                        </w:rPr>
+                        <w:t xml:space="preserve"> }}</w:t>
+                      </w:r>
+                    </w:p>
+                  </w:txbxContent>
+                </v:textbox>
+              </v:shape>
+            </w:pict>
+          </mc:Fallback>
+        </mc:AlternateContent>
+      </w:r>
     </w:p>
     <w:p>
       <w:pPr>
@@ -440,13 +877,13 @@
         <mc:AlternateContent>
           <mc:Choice Requires="wps">
             <w:drawing>
-              <wp:anchor distT="45720" distB="45720" distL="114300" distR="114300" simplePos="0" relativeHeight="251660288" behindDoc="1" locked="0" layoutInCell="1" allowOverlap="1" wp14:anchorId="69EE6A58" wp14:editId="12C69F92">
+              <wp:anchor distT="45720" distB="45720" distL="114300" distR="114300" simplePos="0" relativeHeight="251660288" behindDoc="0" locked="0" layoutInCell="1" allowOverlap="1" wp14:anchorId="69EE6A58" wp14:editId="3FE5EA1A">
                 <wp:simplePos x="0" y="0"/>
                 <wp:positionH relativeFrom="column">
-                  <wp:posOffset>7776778</wp:posOffset>
+                  <wp:posOffset>7773670</wp:posOffset>
                 </wp:positionH>
                 <wp:positionV relativeFrom="paragraph">
-                  <wp:posOffset>141872</wp:posOffset>
+                  <wp:posOffset>131345</wp:posOffset>
                 </wp:positionV>
                 <wp:extent cx="2531445" cy="1404620"/>
                 <wp:effectExtent l="0" t="0" r="0" b="0"/>
@@ -515,11 +952,7 @@
           </mc:Choice>
           <mc:Fallback>
             <w:pict>
-              <v:shapetype w14:anchorId="69EE6A58" id="_x0000_t202" coordsize="21600,21600" o:spt="202" path="m,l,21600r21600,l21600,xe">
-                <v:stroke joinstyle="miter"/>
-                <v:path gradientshapeok="t" o:connecttype="rect"/>
-              </v:shapetype>
-              <v:shape id="Text Box 2" o:spid="_x0000_s1026" type="#_x0000_t202" style="position:absolute;left:0;text-align:left;margin-left:612.35pt;margin-top:11.15pt;width:199.35pt;height:110.6pt;z-index:-251656192;visibility:visible;mso-wrap-style:square;mso-width-percent:0;mso-height-percent:200;mso-wrap-distance-left:9pt;mso-wrap-distance-top:3.6pt;mso-wrap-distance-right:9pt;mso-wrap-distance-bottom:3.6pt;mso-position-horizontal:absolute;mso-position-horizontal-relative:text;mso-position-vertical:absolute;mso-position-vertical-relative:text;mso-width-percent:0;mso-height-percent:200;mso-width-relative:margin;mso-height-relative:margin;v-text-anchor:top" o:gfxdata="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" filled="f" stroked="f">
+              <v:shape w14:anchorId="69EE6A58" id="_x0000_s1029" type="#_x0000_t202" style="position:absolute;left:0;text-align:left;margin-left:612.1pt;margin-top:10.35pt;width:199.35pt;height:110.6pt;z-index:251660288;visibility:visible;mso-wrap-style:square;mso-width-percent:0;mso-height-percent:200;mso-wrap-distance-left:9pt;mso-wrap-distance-top:3.6pt;mso-wrap-distance-right:9pt;mso-wrap-distance-bottom:3.6pt;mso-position-horizontal:absolute;mso-position-horizontal-relative:text;mso-position-vertical:absolute;mso-position-vertical-relative:text;mso-width-percent:0;mso-height-percent:200;mso-width-relative:margin;mso-height-relative:margin;v-text-anchor:top" o:gfxdata="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" filled="f" stroked="f">
                 <v:textbox style="mso-fit-shape-to-text:t">
                   <w:txbxContent>
                     <w:p>

</xml_diff>

<commit_message>
Tambah Term & Cond
</commit_message>
<xml_diff>
--- a/Python.docx
+++ b/Python.docx
@@ -76,7 +76,7 @@
           <w:noProof/>
         </w:rPr>
         <w:drawing>
-          <wp:anchor distT="0" distB="0" distL="114300" distR="114300" simplePos="0" relativeHeight="251661312" behindDoc="1" locked="0" layoutInCell="1" allowOverlap="1" wp14:anchorId="030E99F1" wp14:editId="71850C5C">
+          <wp:anchor distT="0" distB="0" distL="114300" distR="114300" simplePos="0" relativeHeight="251661312" behindDoc="1" locked="0" layoutInCell="1" allowOverlap="1" wp14:anchorId="030E99F1" wp14:editId="74845A09">
             <wp:simplePos x="0" y="0"/>
             <wp:positionH relativeFrom="column">
               <wp:posOffset>0</wp:posOffset>
@@ -181,7 +181,7 @@
         <mc:AlternateContent>
           <mc:Choice Requires="wps">
             <w:drawing>
-              <wp:anchor distT="45720" distB="45720" distL="114300" distR="114300" simplePos="0" relativeHeight="251667456" behindDoc="0" locked="0" layoutInCell="1" allowOverlap="1" wp14:anchorId="3520E053" wp14:editId="1CA5937A">
+              <wp:anchor distT="45720" distB="45720" distL="114300" distR="114300" simplePos="0" relativeHeight="251667456" behindDoc="0" locked="0" layoutInCell="1" allowOverlap="1" wp14:anchorId="3520E053" wp14:editId="411AB983">
                 <wp:simplePos x="0" y="0"/>
                 <wp:positionH relativeFrom="column">
                   <wp:posOffset>2328545</wp:posOffset>
@@ -320,7 +320,7 @@
         <mc:AlternateContent>
           <mc:Choice Requires="wps">
             <w:drawing>
-              <wp:anchor distT="45720" distB="45720" distL="114300" distR="114300" simplePos="0" relativeHeight="251663360" behindDoc="0" locked="0" layoutInCell="1" allowOverlap="1" wp14:anchorId="40AABAF9" wp14:editId="1293D50C">
+              <wp:anchor distT="45720" distB="45720" distL="114300" distR="114300" simplePos="0" relativeHeight="251663360" behindDoc="0" locked="0" layoutInCell="1" allowOverlap="1" wp14:anchorId="40AABAF9" wp14:editId="26628017">
                 <wp:simplePos x="0" y="0"/>
                 <wp:positionH relativeFrom="column">
                   <wp:posOffset>3425190</wp:posOffset>
@@ -533,7 +533,7 @@
         <mc:AlternateContent>
           <mc:Choice Requires="wps">
             <w:drawing>
-              <wp:anchor distT="45720" distB="45720" distL="114300" distR="114300" simplePos="0" relativeHeight="251669504" behindDoc="0" locked="0" layoutInCell="1" allowOverlap="1" wp14:anchorId="210BFF78" wp14:editId="3FF744A4">
+              <wp:anchor distT="45720" distB="45720" distL="114300" distR="114300" simplePos="0" relativeHeight="251669504" behindDoc="0" locked="0" layoutInCell="1" allowOverlap="1" wp14:anchorId="210BFF78" wp14:editId="37829061">
                 <wp:simplePos x="0" y="0"/>
                 <wp:positionH relativeFrom="column">
                   <wp:posOffset>3291205</wp:posOffset>
@@ -701,7 +701,7 @@
         <mc:AlternateContent>
           <mc:Choice Requires="wps">
             <w:drawing>
-              <wp:anchor distT="45720" distB="45720" distL="114300" distR="114300" simplePos="0" relativeHeight="251671552" behindDoc="0" locked="0" layoutInCell="1" allowOverlap="1" wp14:anchorId="1E04BF45" wp14:editId="3E17E730">
+              <wp:anchor distT="45720" distB="45720" distL="114300" distR="114300" simplePos="0" relativeHeight="251671552" behindDoc="0" locked="0" layoutInCell="1" allowOverlap="1" wp14:anchorId="1E04BF45" wp14:editId="696CEC6B">
                 <wp:simplePos x="0" y="0"/>
                 <wp:positionH relativeFrom="column">
                   <wp:posOffset>3290570</wp:posOffset>
@@ -759,27 +759,7 @@
                                 <w:sz w:val="24"/>
                                 <w:szCs w:val="24"/>
                               </w:rPr>
-                              <w:t xml:space="preserve">{{ </w:t>
-                            </w:r>
-                            <w:r>
-                              <w:rPr>
-                                <w:rFonts w:ascii="Book Antiqua" w:hAnsi="Book Antiqua"/>
-                                <w:b/>
-                                <w:bCs/>
-                                <w:sz w:val="24"/>
-                                <w:szCs w:val="24"/>
-                              </w:rPr>
-                              <w:t>dura</w:t>
-                            </w:r>
-                            <w:r>
-                              <w:rPr>
-                                <w:rFonts w:ascii="Book Antiqua" w:hAnsi="Book Antiqua"/>
-                                <w:b/>
-                                <w:bCs/>
-                                <w:sz w:val="24"/>
-                                <w:szCs w:val="24"/>
-                              </w:rPr>
-                              <w:t xml:space="preserve"> }}</w:t>
+                              <w:t>{{ dura }}</w:t>
                             </w:r>
                           </w:p>
                         </w:txbxContent>
@@ -823,27 +803,7 @@
                           <w:sz w:val="24"/>
                           <w:szCs w:val="24"/>
                         </w:rPr>
-                        <w:t xml:space="preserve">{{ </w:t>
-                      </w:r>
-                      <w:r>
-                        <w:rPr>
-                          <w:rFonts w:ascii="Book Antiqua" w:hAnsi="Book Antiqua"/>
-                          <w:b/>
-                          <w:bCs/>
-                          <w:sz w:val="24"/>
-                          <w:szCs w:val="24"/>
-                        </w:rPr>
-                        <w:t>dura</w:t>
-                      </w:r>
-                      <w:r>
-                        <w:rPr>
-                          <w:rFonts w:ascii="Book Antiqua" w:hAnsi="Book Antiqua"/>
-                          <w:b/>
-                          <w:bCs/>
-                          <w:sz w:val="24"/>
-                          <w:szCs w:val="24"/>
-                        </w:rPr>
-                        <w:t xml:space="preserve"> }}</w:t>
+                        <w:t>{{ dura }}</w:t>
                       </w:r>
                     </w:p>
                   </w:txbxContent>
@@ -881,7 +841,7 @@
         <mc:AlternateContent>
           <mc:Choice Requires="wps">
             <w:drawing>
-              <wp:anchor distT="45720" distB="45720" distL="114300" distR="114300" simplePos="0" relativeHeight="251665408" behindDoc="0" locked="0" layoutInCell="1" allowOverlap="1" wp14:anchorId="3C20679A" wp14:editId="1ED27309">
+              <wp:anchor distT="45720" distB="45720" distL="114300" distR="114300" simplePos="0" relativeHeight="251665408" behindDoc="0" locked="0" layoutInCell="1" allowOverlap="1" wp14:anchorId="3C20679A" wp14:editId="0631132A">
                 <wp:simplePos x="0" y="0"/>
                 <wp:positionH relativeFrom="column">
                   <wp:posOffset>3292575</wp:posOffset>
@@ -1114,7 +1074,7 @@
         <mc:AlternateContent>
           <mc:Choice Requires="wps">
             <w:drawing>
-              <wp:anchor distT="45720" distB="45720" distL="114300" distR="114300" simplePos="0" relativeHeight="251660288" behindDoc="0" locked="0" layoutInCell="1" allowOverlap="1" wp14:anchorId="69EE6A58" wp14:editId="3FE5EA1A">
+              <wp:anchor distT="45720" distB="45720" distL="114300" distR="114300" simplePos="0" relativeHeight="251660288" behindDoc="0" locked="0" layoutInCell="1" allowOverlap="1" wp14:anchorId="69EE6A58" wp14:editId="2F660EDC">
                 <wp:simplePos x="0" y="0"/>
                 <wp:positionH relativeFrom="column">
                   <wp:posOffset>7773670</wp:posOffset>
@@ -1293,11 +1253,211 @@
       <w:pPr>
         <w:spacing w:after="0" w:line="240" w:lineRule="auto"/>
       </w:pPr>
-    </w:p>
-    <w:p>
-      <w:pPr>
-        <w:spacing w:after="0" w:line="240" w:lineRule="auto"/>
-      </w:pPr>
+      <w:r>
+        <w:rPr>
+          <w:rFonts w:ascii="Arial" w:hAnsi="Arial" w:cs="Arial"/>
+          <w:noProof/>
+          <w:sz w:val="20"/>
+          <w:szCs w:val="20"/>
+        </w:rPr>
+        <mc:AlternateContent>
+          <mc:Choice Requires="wps">
+            <w:drawing>
+              <wp:anchor distT="45720" distB="45720" distL="114300" distR="114300" simplePos="0" relativeHeight="251675648" behindDoc="0" locked="0" layoutInCell="1" allowOverlap="1" wp14:anchorId="54CF4E14" wp14:editId="69770D2A">
+                <wp:simplePos x="0" y="0"/>
+                <wp:positionH relativeFrom="column">
+                  <wp:posOffset>3344707</wp:posOffset>
+                </wp:positionH>
+                <wp:positionV relativeFrom="paragraph">
+                  <wp:posOffset>38100</wp:posOffset>
+                </wp:positionV>
+                <wp:extent cx="4129238" cy="1404620"/>
+                <wp:effectExtent l="0" t="0" r="0" b="6350"/>
+                <wp:wrapNone/>
+                <wp:docPr id="8" name="Text Box 2"/>
+                <wp:cNvGraphicFramePr>
+                  <a:graphicFrameLocks xmlns:a="http://schemas.openxmlformats.org/drawingml/2006/main"/>
+                </wp:cNvGraphicFramePr>
+                <a:graphic xmlns:a="http://schemas.openxmlformats.org/drawingml/2006/main">
+                  <a:graphicData uri="http://schemas.microsoft.com/office/word/2010/wordprocessingShape">
+                    <wps:wsp>
+                      <wps:cNvSpPr txBox="1">
+                        <a:spLocks noChangeArrowheads="1"/>
+                      </wps:cNvSpPr>
+                      <wps:spPr bwMode="auto">
+                        <a:xfrm>
+                          <a:off x="0" y="0"/>
+                          <a:ext cx="4129238" cy="1404620"/>
+                        </a:xfrm>
+                        <a:prstGeom prst="rect">
+                          <a:avLst/>
+                        </a:prstGeom>
+                        <a:noFill/>
+                        <a:ln w="9525">
+                          <a:noFill/>
+                          <a:miter lim="800000"/>
+                          <a:headEnd/>
+                          <a:tailEnd/>
+                        </a:ln>
+                      </wps:spPr>
+                      <wps:txbx>
+                        <w:txbxContent>
+                          <w:p>
+                            <w:pPr>
+                              <w:jc w:val="center"/>
+                              <w:rPr>
+                                <w:rFonts w:ascii="Book Antiqua" w:hAnsi="Book Antiqua"/>
+                                <w:b/>
+                                <w:bCs/>
+                                <w:color w:val="BFBFBF" w:themeColor="background1" w:themeShade="BF"/>
+                                <w:sz w:val="14"/>
+                                <w:szCs w:val="14"/>
+                              </w:rPr>
+                            </w:pPr>
+                            <w:r>
+                              <w:rPr>
+                                <w:rFonts w:ascii="Book Antiqua" w:hAnsi="Book Antiqua"/>
+                                <w:b/>
+                                <w:bCs/>
+                                <w:color w:val="BFBFBF" w:themeColor="background1" w:themeShade="BF"/>
+                                <w:sz w:val="14"/>
+                                <w:szCs w:val="14"/>
+                              </w:rPr>
+                              <w:t>Term &amp; Condition :</w:t>
+                            </w:r>
+                          </w:p>
+                        </w:txbxContent>
+                      </wps:txbx>
+                      <wps:bodyPr rot="0" vert="horz" wrap="square" lIns="91440" tIns="45720" rIns="91440" bIns="45720" anchor="t" anchorCtr="0">
+                        <a:spAutoFit/>
+                      </wps:bodyPr>
+                    </wps:wsp>
+                  </a:graphicData>
+                </a:graphic>
+                <wp14:sizeRelH relativeFrom="margin">
+                  <wp14:pctWidth>0</wp14:pctWidth>
+                </wp14:sizeRelH>
+                <wp14:sizeRelV relativeFrom="margin">
+                  <wp14:pctHeight>20000</wp14:pctHeight>
+                </wp14:sizeRelV>
+              </wp:anchor>
+            </w:drawing>
+          </mc:Choice>
+          <mc:Fallback>
+            <w:pict>
+              <v:shape w14:anchorId="54CF4E14" id="_x0000_s1032" type="#_x0000_t202" style="position:absolute;margin-left:263.35pt;margin-top:3pt;width:325.15pt;height:110.6pt;z-index:251675648;visibility:visible;mso-wrap-style:square;mso-width-percent:0;mso-height-percent:200;mso-wrap-distance-left:9pt;mso-wrap-distance-top:3.6pt;mso-wrap-distance-right:9pt;mso-wrap-distance-bottom:3.6pt;mso-position-horizontal:absolute;mso-position-horizontal-relative:text;mso-position-vertical:absolute;mso-position-vertical-relative:text;mso-width-percent:0;mso-height-percent:200;mso-width-relative:margin;mso-height-relative:margin;v-text-anchor:top" o:gfxdata="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" filled="f" stroked="f">
+                <v:textbox style="mso-fit-shape-to-text:t">
+                  <w:txbxContent>
+                    <w:p>
+                      <w:pPr>
+                        <w:jc w:val="center"/>
+                        <w:rPr>
+                          <w:rFonts w:ascii="Book Antiqua" w:hAnsi="Book Antiqua"/>
+                          <w:b/>
+                          <w:bCs/>
+                          <w:color w:val="BFBFBF" w:themeColor="background1" w:themeShade="BF"/>
+                          <w:sz w:val="14"/>
+                          <w:szCs w:val="14"/>
+                        </w:rPr>
+                      </w:pPr>
+                      <w:r>
+                        <w:rPr>
+                          <w:rFonts w:ascii="Book Antiqua" w:hAnsi="Book Antiqua"/>
+                          <w:b/>
+                          <w:bCs/>
+                          <w:color w:val="BFBFBF" w:themeColor="background1" w:themeShade="BF"/>
+                          <w:sz w:val="14"/>
+                          <w:szCs w:val="14"/>
+                        </w:rPr>
+                        <w:t>Term &amp; Condition :</w:t>
+                      </w:r>
+                    </w:p>
+                  </w:txbxContent>
+                </v:textbox>
+              </v:shape>
+            </w:pict>
+          </mc:Fallback>
+        </mc:AlternateContent>
+      </w:r>
+    </w:p>
+    <w:p>
+      <w:pPr>
+        <w:spacing w:after="0" w:line="240" w:lineRule="auto"/>
+      </w:pPr>
+      <w:r>
+        <w:rPr>
+          <w:noProof/>
+        </w:rPr>
+        <w:drawing>
+          <wp:anchor distT="0" distB="0" distL="114300" distR="114300" simplePos="0" relativeHeight="251673600" behindDoc="1" locked="0" layoutInCell="1" allowOverlap="1" wp14:anchorId="5B777442" wp14:editId="0EC43191">
+            <wp:simplePos x="0" y="0"/>
+            <wp:positionH relativeFrom="column">
+              <wp:posOffset>4867437</wp:posOffset>
+            </wp:positionH>
+            <wp:positionV relativeFrom="paragraph">
+              <wp:posOffset>38735</wp:posOffset>
+            </wp:positionV>
+            <wp:extent cx="1064260" cy="1064260"/>
+            <wp:effectExtent l="0" t="0" r="2540" b="2540"/>
+            <wp:wrapNone/>
+            <wp:docPr id="7" name="Picture 7"/>
+            <wp:cNvGraphicFramePr>
+              <a:graphicFrameLocks xmlns:a="http://schemas.openxmlformats.org/drawingml/2006/main" noChangeAspect="1"/>
+            </wp:cNvGraphicFramePr>
+            <a:graphic xmlns:a="http://schemas.openxmlformats.org/drawingml/2006/main">
+              <a:graphicData uri="http://schemas.openxmlformats.org/drawingml/2006/picture">
+                <pic:pic xmlns:pic="http://schemas.openxmlformats.org/drawingml/2006/picture">
+                  <pic:nvPicPr>
+                    <pic:cNvPr id="0" name="Picture 1"/>
+                    <pic:cNvPicPr>
+                      <a:picLocks noChangeAspect="1" noChangeArrowheads="1"/>
+                    </pic:cNvPicPr>
+                  </pic:nvPicPr>
+                  <pic:blipFill>
+                    <a:blip r:embed="rId5">
+                      <a:duotone>
+                        <a:schemeClr val="bg2">
+                          <a:shade val="45000"/>
+                          <a:satMod val="135000"/>
+                        </a:schemeClr>
+                        <a:prstClr val="white"/>
+                      </a:duotone>
+                      <a:extLst>
+                        <a:ext uri="{28A0092B-C50C-407E-A947-70E740481C1C}">
+                          <a14:useLocalDpi xmlns:a14="http://schemas.microsoft.com/office/drawing/2010/main" val="0"/>
+                        </a:ext>
+                      </a:extLst>
+                    </a:blip>
+                    <a:srcRect/>
+                    <a:stretch>
+                      <a:fillRect/>
+                    </a:stretch>
+                  </pic:blipFill>
+                  <pic:spPr bwMode="auto">
+                    <a:xfrm>
+                      <a:off x="0" y="0"/>
+                      <a:ext cx="1064260" cy="1064260"/>
+                    </a:xfrm>
+                    <a:prstGeom prst="rect">
+                      <a:avLst/>
+                    </a:prstGeom>
+                    <a:noFill/>
+                    <a:ln>
+                      <a:noFill/>
+                    </a:ln>
+                  </pic:spPr>
+                </pic:pic>
+              </a:graphicData>
+            </a:graphic>
+            <wp14:sizeRelH relativeFrom="page">
+              <wp14:pctWidth>0</wp14:pctWidth>
+            </wp14:sizeRelH>
+            <wp14:sizeRelV relativeFrom="page">
+              <wp14:pctHeight>0</wp14:pctHeight>
+            </wp14:sizeRelV>
+          </wp:anchor>
+        </w:drawing>
+      </w:r>
     </w:p>
     <w:p>
       <w:pPr>

</xml_diff>